<commit_message>
Moving url to configuration
</commit_message>
<xml_diff>
--- a/Grip_testing_docs/Small testing information.docx
+++ b/Grip_testing_docs/Small testing information.docx
@@ -25,29 +25,7 @@
           <w:sz w:val="24"/>
           <w:szCs w:val="24"/>
         </w:rPr>
-        <w:t xml:space="preserve">Browser versions </w:t>
-      </w:r>
-      <w:r>
-        <w:rPr>
-          <w:rFonts w:eastAsia="Geneva" w:cs="Geneva" w:ascii="Geneva" w:hAnsi="Geneva"/>
-          <w:b/>
-          <w:bCs/>
-          <w:color w:val="000000"/>
-          <w:sz w:val="24"/>
-          <w:szCs w:val="24"/>
-        </w:rPr>
-        <w:t>for manual tests</w:t>
-      </w:r>
-      <w:r>
-        <w:rPr>
-          <w:rFonts w:eastAsia="Geneva" w:cs="Geneva" w:ascii="Geneva" w:hAnsi="Geneva"/>
-          <w:b/>
-          <w:bCs/>
-          <w:color w:val="000000"/>
-          <w:sz w:val="24"/>
-          <w:szCs w:val="24"/>
-        </w:rPr>
-        <w:t xml:space="preserve">: </w:t>
+        <w:t xml:space="preserve">Browser versions for manual tests: </w:t>
       </w:r>
     </w:p>
     <w:p>
@@ -338,7 +316,12 @@
         <w:spacing w:lineRule="auto" w:line="240" w:before="0" w:after="0"/>
         <w:ind w:left="0" w:right="0" w:hanging="0"/>
         <w:jc w:val="left"/>
-        <w:rPr/>
+        <w:rPr>
+          <w:rFonts w:ascii="Geneva" w:hAnsi="Geneva" w:eastAsia="Geneva" w:cs="Geneva"/>
+          <w:color w:val="000000"/>
+          <w:sz w:val="24"/>
+          <w:szCs w:val="24"/>
+        </w:rPr>
       </w:pPr>
       <w:r>
         <w:rPr>
@@ -366,72 +349,26 @@
           <w:sz w:val="24"/>
           <w:szCs w:val="24"/>
         </w:rPr>
-        <w:t>- Move urls to configuration file.</w:t>
-      </w:r>
-    </w:p>
-    <w:p>
-      <w:pPr>
-        <w:pStyle w:val="Normal"/>
-        <w:bidi w:val="0"/>
-        <w:spacing w:lineRule="auto" w:line="240" w:before="0" w:after="0"/>
-        <w:ind w:left="0" w:right="0" w:hanging="0"/>
-        <w:jc w:val="left"/>
-        <w:rPr/>
-      </w:pPr>
-      <w:r>
-        <w:rPr>
-          <w:rFonts w:eastAsia="Geneva" w:cs="Geneva" w:ascii="Geneva" w:hAnsi="Geneva"/>
-          <w:color w:val="000000"/>
-          <w:sz w:val="24"/>
-          <w:szCs w:val="24"/>
-        </w:rPr>
-        <w:t xml:space="preserve">- More detailed report with each step </w:t>
-      </w:r>
-      <w:r>
-        <w:rPr>
-          <w:rFonts w:eastAsia="Geneva" w:cs="Geneva" w:ascii="Geneva" w:hAnsi="Geneva"/>
-          <w:color w:val="000000"/>
-          <w:sz w:val="24"/>
-          <w:szCs w:val="24"/>
-        </w:rPr>
-        <w:t>described</w:t>
-      </w:r>
-      <w:r>
-        <w:rPr>
-          <w:rFonts w:eastAsia="Geneva" w:cs="Geneva" w:ascii="Geneva" w:hAnsi="Geneva"/>
-          <w:color w:val="000000"/>
-          <w:sz w:val="24"/>
-          <w:szCs w:val="24"/>
-        </w:rPr>
-        <w:t>.</w:t>
-      </w:r>
-    </w:p>
-    <w:p>
-      <w:pPr>
-        <w:pStyle w:val="Normal"/>
-        <w:bidi w:val="0"/>
-        <w:spacing w:lineRule="auto" w:line="240" w:before="0" w:after="0"/>
-        <w:ind w:left="0" w:right="0" w:hanging="0"/>
-        <w:jc w:val="left"/>
-        <w:rPr/>
-      </w:pPr>
-      <w:r>
-        <w:rPr>
-          <w:rFonts w:eastAsia="Geneva" w:cs="Geneva" w:ascii="Geneva" w:hAnsi="Geneva"/>
-          <w:color w:val="000000"/>
-          <w:sz w:val="24"/>
-          <w:szCs w:val="24"/>
-        </w:rPr>
-        <w:t xml:space="preserve">- </w:t>
-      </w:r>
-      <w:r>
-        <w:rPr>
-          <w:rFonts w:eastAsia="Geneva" w:cs="Geneva" w:ascii="Geneva" w:hAnsi="Geneva"/>
-          <w:color w:val="000000"/>
-          <w:sz w:val="24"/>
-          <w:szCs w:val="24"/>
-        </w:rPr>
-        <w:t>Migrate everything to docker</w:t>
+        <w:t>- More detailed report with each step described.</w:t>
+      </w:r>
+    </w:p>
+    <w:p>
+      <w:pPr>
+        <w:pStyle w:val="Normal"/>
+        <w:bidi w:val="0"/>
+        <w:spacing w:lineRule="auto" w:line="240" w:before="0" w:after="0"/>
+        <w:ind w:left="0" w:right="0" w:hanging="0"/>
+        <w:jc w:val="left"/>
+        <w:rPr/>
+      </w:pPr>
+      <w:r>
+        <w:rPr>
+          <w:rFonts w:eastAsia="Geneva" w:cs="Geneva" w:ascii="Geneva" w:hAnsi="Geneva"/>
+          <w:color w:val="000000"/>
+          <w:sz w:val="24"/>
+          <w:szCs w:val="24"/>
+        </w:rPr>
+        <w:t>- Migrate everything to docker</w:t>
       </w:r>
     </w:p>
     <w:p>
@@ -527,7 +464,7 @@
     <w:qFormat/>
     <w:pPr>
       <w:widowControl w:val="false"/>
-      <w:overflowPunct w:val="false"/>
+      <w:overflowPunct w:val="true"/>
       <w:bidi w:val="0"/>
       <w:jc w:val="left"/>
     </w:pPr>

</xml_diff>